<commit_message>
Windows server configuracion de red
</commit_message>
<xml_diff>
--- a/Laboratorios/Laboratorio 1/Windows Server No Graph/Windows Server Standar VB.docx
+++ b/Laboratorios/Laboratorio 1/Windows Server No Graph/Windows Server Standar VB.docx
@@ -8,13 +8,15 @@
           <w:rFonts w:ascii="Arial" w:hAnsi="Arial" w:cs="Arial"/>
           <w:sz w:val="24"/>
           <w:szCs w:val="24"/>
-        </w:rPr>
-      </w:pPr>
-      <w:r>
-        <w:rPr>
-          <w:rFonts w:ascii="Arial" w:hAnsi="Arial" w:cs="Arial"/>
-          <w:sz w:val="24"/>
-          <w:szCs w:val="24"/>
+          <w:lang w:val="es-CO"/>
+        </w:rPr>
+      </w:pPr>
+      <w:r>
+        <w:rPr>
+          <w:rFonts w:ascii="Arial" w:hAnsi="Arial" w:cs="Arial"/>
+          <w:sz w:val="24"/>
+          <w:szCs w:val="24"/>
+          <w:lang w:val="es-CO"/>
         </w:rPr>
         <w:t xml:space="preserve">Windows Server </w:t>
       </w:r>
@@ -24,6 +26,7 @@
           <w:rFonts w:ascii="Arial" w:hAnsi="Arial" w:cs="Arial"/>
           <w:sz w:val="24"/>
           <w:szCs w:val="24"/>
+          <w:lang w:val="es-CO"/>
         </w:rPr>
         <w:t>Standar</w:t>
       </w:r>
@@ -33,6 +36,7 @@
           <w:rFonts w:ascii="Arial" w:hAnsi="Arial" w:cs="Arial"/>
           <w:sz w:val="24"/>
           <w:szCs w:val="24"/>
+          <w:lang w:val="es-CO"/>
         </w:rPr>
         <w:t xml:space="preserve"> Virtual Box</w:t>
       </w:r>
@@ -43,6 +47,7 @@
           <w:rFonts w:ascii="Arial" w:hAnsi="Arial" w:cs="Arial"/>
           <w:sz w:val="24"/>
           <w:szCs w:val="24"/>
+          <w:lang w:val="es-CO"/>
         </w:rPr>
       </w:pPr>
     </w:p>
@@ -1095,8 +1100,6 @@
         </w:rPr>
         <w:t>JHNXT-PVR96-MYYYJ-FGG36-MKQD3</w:t>
       </w:r>
-      <w:bookmarkStart w:id="0" w:name="_GoBack"/>
-      <w:bookmarkEnd w:id="0"/>
     </w:p>
     <w:p>
       <w:pPr>
@@ -2141,6 +2144,654 @@
           </wp:inline>
         </w:drawing>
       </w:r>
+    </w:p>
+    <w:p>
+      <w:pPr>
+        <w:rPr>
+          <w:rFonts w:ascii="Arial" w:hAnsi="Arial" w:cs="Arial"/>
+          <w:sz w:val="24"/>
+          <w:szCs w:val="24"/>
+          <w:lang w:val="es-CO"/>
+        </w:rPr>
+      </w:pPr>
+      <w:r>
+        <w:rPr>
+          <w:rFonts w:ascii="Arial" w:hAnsi="Arial" w:cs="Arial"/>
+          <w:sz w:val="24"/>
+          <w:szCs w:val="24"/>
+          <w:lang w:val="es-CO"/>
+        </w:rPr>
+        <w:t>Lo siguiente que haremos será configurar nuestra red. Para ello en la consola escribiremos el siguiente comando “</w:t>
+      </w:r>
+      <w:proofErr w:type="spellStart"/>
+      <w:r>
+        <w:rPr>
+          <w:rFonts w:ascii="Arial" w:hAnsi="Arial" w:cs="Arial"/>
+          <w:sz w:val="24"/>
+          <w:szCs w:val="24"/>
+          <w:lang w:val="es-CO"/>
+        </w:rPr>
+        <w:t>powershell</w:t>
+      </w:r>
+      <w:proofErr w:type="spellEnd"/>
+      <w:r>
+        <w:rPr>
+          <w:rFonts w:ascii="Arial" w:hAnsi="Arial" w:cs="Arial"/>
+          <w:sz w:val="24"/>
+          <w:szCs w:val="24"/>
+          <w:lang w:val="es-CO"/>
+        </w:rPr>
+        <w:t>” y nos debe llevar a la consola de la configuración del sistema</w:t>
+      </w:r>
+    </w:p>
+    <w:p>
+      <w:pPr>
+        <w:rPr>
+          <w:rFonts w:ascii="Arial" w:hAnsi="Arial" w:cs="Arial"/>
+          <w:sz w:val="24"/>
+          <w:szCs w:val="24"/>
+          <w:lang w:val="es-CO"/>
+        </w:rPr>
+      </w:pPr>
+      <w:r>
+        <w:rPr>
+          <w:noProof/>
+        </w:rPr>
+        <w:drawing>
+          <wp:inline distT="0" distB="0" distL="0" distR="0" wp14:anchorId="10B0FCDC" wp14:editId="0B75F176">
+            <wp:extent cx="4457700" cy="838200"/>
+            <wp:effectExtent l="0" t="0" r="0" b="0"/>
+            <wp:docPr id="21" name="Picture 21"/>
+            <wp:cNvGraphicFramePr>
+              <a:graphicFrameLocks xmlns:a="http://schemas.openxmlformats.org/drawingml/2006/main" noChangeAspect="1"/>
+            </wp:cNvGraphicFramePr>
+            <a:graphic xmlns:a="http://schemas.openxmlformats.org/drawingml/2006/main">
+              <a:graphicData uri="http://schemas.openxmlformats.org/drawingml/2006/picture">
+                <pic:pic xmlns:pic="http://schemas.openxmlformats.org/drawingml/2006/picture">
+                  <pic:nvPicPr>
+                    <pic:cNvPr id="1" name=""/>
+                    <pic:cNvPicPr/>
+                  </pic:nvPicPr>
+                  <pic:blipFill>
+                    <a:blip r:embed="rId23"/>
+                    <a:stretch>
+                      <a:fillRect/>
+                    </a:stretch>
+                  </pic:blipFill>
+                  <pic:spPr>
+                    <a:xfrm>
+                      <a:off x="0" y="0"/>
+                      <a:ext cx="4457700" cy="838200"/>
+                    </a:xfrm>
+                    <a:prstGeom prst="rect">
+                      <a:avLst/>
+                    </a:prstGeom>
+                  </pic:spPr>
+                </pic:pic>
+              </a:graphicData>
+            </a:graphic>
+          </wp:inline>
+        </w:drawing>
+      </w:r>
+    </w:p>
+    <w:p>
+      <w:pPr>
+        <w:rPr>
+          <w:rFonts w:ascii="Arial" w:hAnsi="Arial" w:cs="Arial"/>
+          <w:sz w:val="24"/>
+          <w:szCs w:val="24"/>
+          <w:lang w:val="es-CO"/>
+        </w:rPr>
+      </w:pPr>
+      <w:r>
+        <w:rPr>
+          <w:rFonts w:ascii="Arial" w:hAnsi="Arial" w:cs="Arial"/>
+          <w:sz w:val="24"/>
+          <w:szCs w:val="24"/>
+          <w:lang w:val="es-CO"/>
+        </w:rPr>
+        <w:t>Si todo salió correctamente, las letras PS nos deben aparecer al inicio de la línea de comandos. Y entonces escribiremos el comando “</w:t>
+      </w:r>
+      <w:proofErr w:type="spellStart"/>
+      <w:r>
+        <w:rPr>
+          <w:rFonts w:ascii="Arial" w:hAnsi="Arial" w:cs="Arial"/>
+          <w:sz w:val="24"/>
+          <w:szCs w:val="24"/>
+          <w:lang w:val="es-CO"/>
+        </w:rPr>
+        <w:t>Get-NetAdapter</w:t>
+      </w:r>
+      <w:proofErr w:type="spellEnd"/>
+      <w:r>
+        <w:rPr>
+          <w:rFonts w:ascii="Arial" w:hAnsi="Arial" w:cs="Arial"/>
+          <w:sz w:val="24"/>
+          <w:szCs w:val="24"/>
+          <w:lang w:val="es-CO"/>
+        </w:rPr>
+        <w:t>” para visualizar nuestra configuración de red</w:t>
+      </w:r>
+    </w:p>
+    <w:p>
+      <w:pPr>
+        <w:rPr>
+          <w:rFonts w:ascii="Arial" w:hAnsi="Arial" w:cs="Arial"/>
+          <w:sz w:val="24"/>
+          <w:szCs w:val="24"/>
+          <w:lang w:val="es-CO"/>
+        </w:rPr>
+      </w:pPr>
+      <w:r>
+        <w:rPr>
+          <w:noProof/>
+        </w:rPr>
+        <w:drawing>
+          <wp:inline distT="0" distB="0" distL="0" distR="0" wp14:anchorId="285A168D" wp14:editId="1341FA18">
+            <wp:extent cx="5943600" cy="798830"/>
+            <wp:effectExtent l="0" t="0" r="0" b="1270"/>
+            <wp:docPr id="22" name="Picture 22"/>
+            <wp:cNvGraphicFramePr>
+              <a:graphicFrameLocks xmlns:a="http://schemas.openxmlformats.org/drawingml/2006/main" noChangeAspect="1"/>
+            </wp:cNvGraphicFramePr>
+            <a:graphic xmlns:a="http://schemas.openxmlformats.org/drawingml/2006/main">
+              <a:graphicData uri="http://schemas.openxmlformats.org/drawingml/2006/picture">
+                <pic:pic xmlns:pic="http://schemas.openxmlformats.org/drawingml/2006/picture">
+                  <pic:nvPicPr>
+                    <pic:cNvPr id="1" name=""/>
+                    <pic:cNvPicPr/>
+                  </pic:nvPicPr>
+                  <pic:blipFill>
+                    <a:blip r:embed="rId24"/>
+                    <a:stretch>
+                      <a:fillRect/>
+                    </a:stretch>
+                  </pic:blipFill>
+                  <pic:spPr>
+                    <a:xfrm>
+                      <a:off x="0" y="0"/>
+                      <a:ext cx="5943600" cy="798830"/>
+                    </a:xfrm>
+                    <a:prstGeom prst="rect">
+                      <a:avLst/>
+                    </a:prstGeom>
+                  </pic:spPr>
+                </pic:pic>
+              </a:graphicData>
+            </a:graphic>
+          </wp:inline>
+        </w:drawing>
+      </w:r>
+    </w:p>
+    <w:p>
+      <w:pPr>
+        <w:rPr>
+          <w:rFonts w:ascii="Arial" w:hAnsi="Arial" w:cs="Arial"/>
+          <w:sz w:val="24"/>
+          <w:szCs w:val="24"/>
+          <w:lang w:val="es-CO"/>
+        </w:rPr>
+      </w:pPr>
+      <w:r>
+        <w:rPr>
+          <w:rFonts w:ascii="Arial" w:hAnsi="Arial" w:cs="Arial"/>
+          <w:sz w:val="24"/>
+          <w:szCs w:val="24"/>
+          <w:lang w:val="es-CO"/>
+        </w:rPr>
+        <w:t xml:space="preserve">Pero necesitamos modificar esto, </w:t>
+      </w:r>
+      <w:proofErr w:type="spellStart"/>
+      <w:r>
+        <w:rPr>
+          <w:rFonts w:ascii="Arial" w:hAnsi="Arial" w:cs="Arial"/>
+          <w:sz w:val="24"/>
+          <w:szCs w:val="24"/>
+          <w:lang w:val="es-CO"/>
+        </w:rPr>
+        <w:t>asi</w:t>
+      </w:r>
+      <w:proofErr w:type="spellEnd"/>
+      <w:r>
+        <w:rPr>
+          <w:rFonts w:ascii="Arial" w:hAnsi="Arial" w:cs="Arial"/>
+          <w:sz w:val="24"/>
+          <w:szCs w:val="24"/>
+          <w:lang w:val="es-CO"/>
+        </w:rPr>
+        <w:t xml:space="preserve"> que para ello usaremos el comando “</w:t>
+      </w:r>
+      <w:r>
+        <w:rPr>
+          <w:rFonts w:ascii="Arial" w:hAnsi="Arial" w:cs="Arial"/>
+          <w:sz w:val="24"/>
+          <w:szCs w:val="24"/>
+          <w:lang w:val="es-CO"/>
+        </w:rPr>
+        <w:t>New-</w:t>
+      </w:r>
+      <w:proofErr w:type="spellStart"/>
+      <w:r>
+        <w:rPr>
+          <w:rFonts w:ascii="Arial" w:hAnsi="Arial" w:cs="Arial"/>
+          <w:sz w:val="24"/>
+          <w:szCs w:val="24"/>
+          <w:lang w:val="es-CO"/>
+        </w:rPr>
+        <w:t>NetIPAddress</w:t>
+      </w:r>
+      <w:proofErr w:type="spellEnd"/>
+      <w:r>
+        <w:rPr>
+          <w:rFonts w:ascii="Arial" w:hAnsi="Arial" w:cs="Arial"/>
+          <w:sz w:val="24"/>
+          <w:szCs w:val="24"/>
+          <w:lang w:val="es-CO"/>
+        </w:rPr>
+        <w:t xml:space="preserve"> -</w:t>
+      </w:r>
+      <w:proofErr w:type="spellStart"/>
+      <w:r>
+        <w:rPr>
+          <w:rFonts w:ascii="Arial" w:hAnsi="Arial" w:cs="Arial"/>
+          <w:sz w:val="24"/>
+          <w:szCs w:val="24"/>
+          <w:lang w:val="es-CO"/>
+        </w:rPr>
+        <w:t>InterfaceIndex</w:t>
+      </w:r>
+      <w:proofErr w:type="spellEnd"/>
+      <w:r>
+        <w:rPr>
+          <w:rFonts w:ascii="Arial" w:hAnsi="Arial" w:cs="Arial"/>
+          <w:sz w:val="24"/>
+          <w:szCs w:val="24"/>
+          <w:lang w:val="es-CO"/>
+        </w:rPr>
+        <w:t xml:space="preserve"> “4” -</w:t>
+      </w:r>
+      <w:proofErr w:type="spellStart"/>
+      <w:r>
+        <w:rPr>
+          <w:rFonts w:ascii="Arial" w:hAnsi="Arial" w:cs="Arial"/>
+          <w:sz w:val="24"/>
+          <w:szCs w:val="24"/>
+          <w:lang w:val="es-CO"/>
+        </w:rPr>
+        <w:t>IPAddress</w:t>
+      </w:r>
+      <w:proofErr w:type="spellEnd"/>
+      <w:r>
+        <w:rPr>
+          <w:rFonts w:ascii="Arial" w:hAnsi="Arial" w:cs="Arial"/>
+          <w:sz w:val="24"/>
+          <w:szCs w:val="24"/>
+          <w:lang w:val="es-CO"/>
+        </w:rPr>
+        <w:t xml:space="preserve"> “</w:t>
+      </w:r>
+      <w:r>
+        <w:rPr>
+          <w:rFonts w:ascii="Arial" w:hAnsi="Arial" w:cs="Arial"/>
+          <w:sz w:val="24"/>
+          <w:szCs w:val="24"/>
+          <w:lang w:val="es-CO"/>
+        </w:rPr>
+        <w:t>10.2.77.38</w:t>
+      </w:r>
+      <w:r>
+        <w:rPr>
+          <w:rFonts w:ascii="Arial" w:hAnsi="Arial" w:cs="Arial"/>
+          <w:sz w:val="24"/>
+          <w:szCs w:val="24"/>
+          <w:lang w:val="es-CO"/>
+        </w:rPr>
+        <w:t>” -</w:t>
+      </w:r>
+      <w:proofErr w:type="spellStart"/>
+      <w:r>
+        <w:rPr>
+          <w:rFonts w:ascii="Arial" w:hAnsi="Arial" w:cs="Arial"/>
+          <w:sz w:val="24"/>
+          <w:szCs w:val="24"/>
+          <w:lang w:val="es-CO"/>
+        </w:rPr>
+        <w:t>PrefixLength</w:t>
+      </w:r>
+      <w:proofErr w:type="spellEnd"/>
+      <w:r>
+        <w:rPr>
+          <w:rFonts w:ascii="Arial" w:hAnsi="Arial" w:cs="Arial"/>
+          <w:sz w:val="24"/>
+          <w:szCs w:val="24"/>
+          <w:lang w:val="es-CO"/>
+        </w:rPr>
+        <w:t xml:space="preserve"> “</w:t>
+      </w:r>
+      <w:proofErr w:type="gramStart"/>
+      <w:r>
+        <w:rPr>
+          <w:rFonts w:ascii="Arial" w:hAnsi="Arial" w:cs="Arial"/>
+          <w:sz w:val="24"/>
+          <w:szCs w:val="24"/>
+          <w:lang w:val="es-CO"/>
+        </w:rPr>
+        <w:t>16</w:t>
+      </w:r>
+      <w:r>
+        <w:rPr>
+          <w:rFonts w:ascii="Arial" w:hAnsi="Arial" w:cs="Arial"/>
+          <w:sz w:val="24"/>
+          <w:szCs w:val="24"/>
+          <w:lang w:val="es-CO"/>
+        </w:rPr>
+        <w:t>”</w:t>
+      </w:r>
+      <w:r>
+        <w:rPr>
+          <w:rFonts w:ascii="Arial" w:hAnsi="Arial" w:cs="Arial"/>
+          <w:sz w:val="24"/>
+          <w:szCs w:val="24"/>
+          <w:lang w:val="es-CO"/>
+        </w:rPr>
+        <w:t xml:space="preserve">   </w:t>
+      </w:r>
+      <w:proofErr w:type="gramEnd"/>
+      <w:r>
+        <w:rPr>
+          <w:rFonts w:ascii="Arial" w:hAnsi="Arial" w:cs="Arial"/>
+          <w:sz w:val="24"/>
+          <w:szCs w:val="24"/>
+          <w:lang w:val="es-CO"/>
+        </w:rPr>
+        <w:t xml:space="preserve">                </w:t>
+      </w:r>
+      <w:r>
+        <w:rPr>
+          <w:rFonts w:ascii="Arial" w:hAnsi="Arial" w:cs="Arial"/>
+          <w:sz w:val="24"/>
+          <w:szCs w:val="24"/>
+          <w:lang w:val="es-CO"/>
+        </w:rPr>
+        <w:t>-</w:t>
+      </w:r>
+      <w:proofErr w:type="spellStart"/>
+      <w:r>
+        <w:rPr>
+          <w:rFonts w:ascii="Arial" w:hAnsi="Arial" w:cs="Arial"/>
+          <w:sz w:val="24"/>
+          <w:szCs w:val="24"/>
+          <w:lang w:val="es-CO"/>
+        </w:rPr>
+        <w:t>DefaultGateway</w:t>
+      </w:r>
+      <w:proofErr w:type="spellEnd"/>
+      <w:r>
+        <w:rPr>
+          <w:rFonts w:ascii="Arial" w:hAnsi="Arial" w:cs="Arial"/>
+          <w:sz w:val="24"/>
+          <w:szCs w:val="24"/>
+          <w:lang w:val="es-CO"/>
+        </w:rPr>
+        <w:t xml:space="preserve"> “</w:t>
+      </w:r>
+      <w:r>
+        <w:rPr>
+          <w:rFonts w:ascii="Arial" w:hAnsi="Arial" w:cs="Arial"/>
+          <w:sz w:val="24"/>
+          <w:szCs w:val="24"/>
+          <w:lang w:val="es-CO"/>
+        </w:rPr>
+        <w:t>10.2.65.1</w:t>
+      </w:r>
+      <w:r>
+        <w:rPr>
+          <w:rFonts w:ascii="Arial" w:hAnsi="Arial" w:cs="Arial"/>
+          <w:sz w:val="24"/>
+          <w:szCs w:val="24"/>
+          <w:lang w:val="es-CO"/>
+        </w:rPr>
+        <w:t>”</w:t>
+      </w:r>
+      <w:r>
+        <w:rPr>
+          <w:rFonts w:ascii="Arial" w:hAnsi="Arial" w:cs="Arial"/>
+          <w:sz w:val="24"/>
+          <w:szCs w:val="24"/>
+          <w:lang w:val="es-CO"/>
+        </w:rPr>
+        <w:t>” Con el cual estaremos creando una nueva configuración de red</w:t>
+      </w:r>
+      <w:r>
+        <w:rPr>
+          <w:rFonts w:ascii="Arial" w:hAnsi="Arial" w:cs="Arial"/>
+          <w:sz w:val="24"/>
+          <w:szCs w:val="24"/>
+          <w:lang w:val="es-CO"/>
+        </w:rPr>
+        <w:t>. Y una vez ejecutado el comando, nos mostrara la operación satisfactoria</w:t>
+      </w:r>
+    </w:p>
+    <w:p>
+      <w:pPr>
+        <w:rPr>
+          <w:rFonts w:ascii="Arial" w:hAnsi="Arial" w:cs="Arial"/>
+          <w:sz w:val="24"/>
+          <w:szCs w:val="24"/>
+          <w:lang w:val="es-CO"/>
+        </w:rPr>
+      </w:pPr>
+      <w:r>
+        <w:rPr>
+          <w:noProof/>
+        </w:rPr>
+        <w:lastRenderedPageBreak/>
+        <w:drawing>
+          <wp:inline distT="0" distB="0" distL="0" distR="0" wp14:anchorId="79B5AAFC" wp14:editId="2C1DE16D">
+            <wp:extent cx="4152900" cy="4695825"/>
+            <wp:effectExtent l="0" t="0" r="0" b="9525"/>
+            <wp:docPr id="23" name="Picture 23"/>
+            <wp:cNvGraphicFramePr>
+              <a:graphicFrameLocks xmlns:a="http://schemas.openxmlformats.org/drawingml/2006/main" noChangeAspect="1"/>
+            </wp:cNvGraphicFramePr>
+            <a:graphic xmlns:a="http://schemas.openxmlformats.org/drawingml/2006/main">
+              <a:graphicData uri="http://schemas.openxmlformats.org/drawingml/2006/picture">
+                <pic:pic xmlns:pic="http://schemas.openxmlformats.org/drawingml/2006/picture">
+                  <pic:nvPicPr>
+                    <pic:cNvPr id="1" name=""/>
+                    <pic:cNvPicPr/>
+                  </pic:nvPicPr>
+                  <pic:blipFill>
+                    <a:blip r:embed="rId25"/>
+                    <a:stretch>
+                      <a:fillRect/>
+                    </a:stretch>
+                  </pic:blipFill>
+                  <pic:spPr>
+                    <a:xfrm>
+                      <a:off x="0" y="0"/>
+                      <a:ext cx="4152900" cy="4695825"/>
+                    </a:xfrm>
+                    <a:prstGeom prst="rect">
+                      <a:avLst/>
+                    </a:prstGeom>
+                  </pic:spPr>
+                </pic:pic>
+              </a:graphicData>
+            </a:graphic>
+          </wp:inline>
+        </w:drawing>
+      </w:r>
+    </w:p>
+    <w:p>
+      <w:pPr>
+        <w:rPr>
+          <w:rFonts w:ascii="Arial" w:hAnsi="Arial" w:cs="Arial"/>
+          <w:sz w:val="24"/>
+          <w:szCs w:val="24"/>
+          <w:lang w:val="es-CO"/>
+        </w:rPr>
+      </w:pPr>
+      <w:r>
+        <w:rPr>
+          <w:rFonts w:ascii="Arial" w:hAnsi="Arial" w:cs="Arial"/>
+          <w:sz w:val="24"/>
+          <w:szCs w:val="24"/>
+          <w:lang w:val="es-CO"/>
+        </w:rPr>
+        <w:t xml:space="preserve">Por </w:t>
+      </w:r>
+      <w:proofErr w:type="gramStart"/>
+      <w:r>
+        <w:rPr>
+          <w:rFonts w:ascii="Arial" w:hAnsi="Arial" w:cs="Arial"/>
+          <w:sz w:val="24"/>
+          <w:szCs w:val="24"/>
+          <w:lang w:val="es-CO"/>
+        </w:rPr>
+        <w:t>último</w:t>
+      </w:r>
+      <w:proofErr w:type="gramEnd"/>
+      <w:r>
+        <w:rPr>
+          <w:rFonts w:ascii="Arial" w:hAnsi="Arial" w:cs="Arial"/>
+          <w:sz w:val="24"/>
+          <w:szCs w:val="24"/>
+          <w:lang w:val="es-CO"/>
+        </w:rPr>
+        <w:t xml:space="preserve"> verificamos que el Ping este correctamente</w:t>
+      </w:r>
+    </w:p>
+    <w:p>
+      <w:pPr>
+        <w:rPr>
+          <w:rFonts w:ascii="Arial" w:hAnsi="Arial" w:cs="Arial"/>
+          <w:sz w:val="24"/>
+          <w:szCs w:val="24"/>
+          <w:lang w:val="es-CO"/>
+        </w:rPr>
+      </w:pPr>
+      <w:r>
+        <w:rPr>
+          <w:noProof/>
+        </w:rPr>
+        <w:drawing>
+          <wp:inline distT="0" distB="0" distL="0" distR="0" wp14:anchorId="7ADC37AF" wp14:editId="5CDEA502">
+            <wp:extent cx="4152900" cy="1885950"/>
+            <wp:effectExtent l="0" t="0" r="0" b="0"/>
+            <wp:docPr id="24" name="Picture 24"/>
+            <wp:cNvGraphicFramePr>
+              <a:graphicFrameLocks xmlns:a="http://schemas.openxmlformats.org/drawingml/2006/main" noChangeAspect="1"/>
+            </wp:cNvGraphicFramePr>
+            <a:graphic xmlns:a="http://schemas.openxmlformats.org/drawingml/2006/main">
+              <a:graphicData uri="http://schemas.openxmlformats.org/drawingml/2006/picture">
+                <pic:pic xmlns:pic="http://schemas.openxmlformats.org/drawingml/2006/picture">
+                  <pic:nvPicPr>
+                    <pic:cNvPr id="1" name=""/>
+                    <pic:cNvPicPr/>
+                  </pic:nvPicPr>
+                  <pic:blipFill>
+                    <a:blip r:embed="rId26"/>
+                    <a:stretch>
+                      <a:fillRect/>
+                    </a:stretch>
+                  </pic:blipFill>
+                  <pic:spPr>
+                    <a:xfrm>
+                      <a:off x="0" y="0"/>
+                      <a:ext cx="4152900" cy="1885950"/>
+                    </a:xfrm>
+                    <a:prstGeom prst="rect">
+                      <a:avLst/>
+                    </a:prstGeom>
+                  </pic:spPr>
+                </pic:pic>
+              </a:graphicData>
+            </a:graphic>
+          </wp:inline>
+        </w:drawing>
+      </w:r>
+    </w:p>
+    <w:p>
+      <w:pPr>
+        <w:rPr>
+          <w:rFonts w:ascii="Arial" w:hAnsi="Arial" w:cs="Arial"/>
+          <w:sz w:val="24"/>
+          <w:szCs w:val="24"/>
+          <w:lang w:val="es-CO"/>
+        </w:rPr>
+      </w:pPr>
+      <w:r>
+        <w:rPr>
+          <w:rFonts w:ascii="Arial" w:hAnsi="Arial" w:cs="Arial"/>
+          <w:sz w:val="24"/>
+          <w:szCs w:val="24"/>
+          <w:lang w:val="es-CO"/>
+        </w:rPr>
+        <w:t>Y con esto, hemos terminado nuestra configuración de red.</w:t>
+      </w:r>
+      <w:bookmarkStart w:id="0" w:name="_GoBack"/>
+      <w:bookmarkEnd w:id="0"/>
+    </w:p>
+    <w:p>
+      <w:pPr>
+        <w:rPr>
+          <w:rFonts w:ascii="Arial" w:hAnsi="Arial" w:cs="Arial"/>
+          <w:sz w:val="24"/>
+          <w:szCs w:val="24"/>
+          <w:lang w:val="es-CO"/>
+        </w:rPr>
+      </w:pPr>
+    </w:p>
+    <w:p>
+      <w:pPr>
+        <w:rPr>
+          <w:rFonts w:ascii="Arial" w:hAnsi="Arial" w:cs="Arial"/>
+          <w:sz w:val="24"/>
+          <w:szCs w:val="24"/>
+          <w:lang w:val="es-CO"/>
+        </w:rPr>
+      </w:pPr>
+    </w:p>
+    <w:p>
+      <w:pPr>
+        <w:rPr>
+          <w:rFonts w:ascii="Arial" w:hAnsi="Arial" w:cs="Arial"/>
+          <w:sz w:val="24"/>
+          <w:szCs w:val="24"/>
+          <w:lang w:val="es-CO"/>
+        </w:rPr>
+      </w:pPr>
+    </w:p>
+    <w:p>
+      <w:pPr>
+        <w:rPr>
+          <w:rFonts w:ascii="Arial" w:hAnsi="Arial" w:cs="Arial"/>
+          <w:sz w:val="24"/>
+          <w:szCs w:val="24"/>
+          <w:lang w:val="es-CO"/>
+        </w:rPr>
+      </w:pPr>
+    </w:p>
+    <w:p>
+      <w:pPr>
+        <w:rPr>
+          <w:rFonts w:ascii="Arial" w:hAnsi="Arial" w:cs="Arial"/>
+          <w:sz w:val="24"/>
+          <w:szCs w:val="24"/>
+          <w:lang w:val="es-CO"/>
+        </w:rPr>
+      </w:pPr>
+    </w:p>
+    <w:p>
+      <w:pPr>
+        <w:rPr>
+          <w:rFonts w:ascii="Arial" w:hAnsi="Arial" w:cs="Arial"/>
+          <w:sz w:val="24"/>
+          <w:szCs w:val="24"/>
+          <w:lang w:val="es-CO"/>
+        </w:rPr>
+      </w:pPr>
     </w:p>
     <w:p>
       <w:pPr>

</xml_diff>